<commit_message>
Update class diagram + rules
</commit_message>
<xml_diff>
--- a/Rules.docx
+++ b/Rules.docx
@@ -95,7 +95,44 @@
           <w:sz w:val="24"/>
           <w:szCs w:val="24"/>
         </w:rPr>
+        <w:t>Decks consist of 15 cards, excluding commander cards, with a maximum of 3 of each cards</w:t>
+      </w:r>
+      <w:bookmarkStart w:id="0" w:name="_GoBack"/>
+      <w:bookmarkEnd w:id="0"/>
+    </w:p>
+    <w:p>
+      <w:pPr>
+        <w:pStyle w:val="ListParagraph"/>
+        <w:numPr>
+          <w:ilvl w:val="0"/>
+          <w:numId w:val="1"/>
+        </w:numPr>
+        <w:rPr>
+          <w:b/>
+          <w:sz w:val="24"/>
+          <w:szCs w:val="24"/>
+        </w:rPr>
+      </w:pPr>
+      <w:r>
+        <w:rPr>
+          <w:sz w:val="24"/>
+          <w:szCs w:val="24"/>
+        </w:rPr>
         <w:t>3 cards in hand to start</w:t>
+      </w:r>
+      <w:r>
+        <w:rPr>
+          <w:sz w:val="24"/>
+          <w:szCs w:val="24"/>
+        </w:rPr>
+        <w:t xml:space="preserve">, players may mulligan </w:t>
+      </w:r>
+      <w:r>
+        <w:rPr>
+          <w:sz w:val="24"/>
+          <w:szCs w:val="24"/>
+        </w:rPr>
+        <w:t xml:space="preserve">once before the game starts </w:t>
       </w:r>
     </w:p>
     <w:p>
@@ -603,8 +640,6 @@
         </w:rPr>
         <w:t>Traps are permanently revealed after being detected</w:t>
       </w:r>
-      <w:bookmarkStart w:id="0" w:name="_GoBack"/>
-      <w:bookmarkEnd w:id="0"/>
     </w:p>
     <w:sectPr>
       <w:pgSz w:w="12240" w:h="15840"/>
@@ -2172,7 +2207,7 @@
 </file>
 
 <file path=customXml/itemProps1.xml><?xml version="1.0" encoding="utf-8"?>
-<ds:datastoreItem xmlns:ds="http://schemas.openxmlformats.org/officeDocument/2006/customXml" ds:itemID="{ADEFE811-7A1B-4F89-A53D-BD705CB5EAE6}">
+<ds:datastoreItem xmlns:ds="http://schemas.openxmlformats.org/officeDocument/2006/customXml" ds:itemID="{8A27F660-1868-433D-AB47-2ECD14F744A0}">
   <ds:schemaRefs>
     <ds:schemaRef ds:uri="http://schemas.openxmlformats.org/officeDocument/2006/bibliography"/>
   </ds:schemaRefs>

</xml_diff>